<commit_message>
added part 2 and 4 documentation
</commit_message>
<xml_diff>
--- a/NLP/ass2/Answers.docx
+++ b/NLP/ass2/Answers.docx
@@ -24,16 +24,37 @@
       <w:pPr>
         <w:bidi w:val="0"/>
       </w:pPr>
-      <w:r>
-        <w:t xml:space="preserve">Omry Darwish – </w:t>
-      </w:r>
-    </w:p>
-    <w:p>
-      <w:pPr>
-        <w:bidi w:val="0"/>
-      </w:pPr>
-      <w:r>
-        <w:t>Oded Goldreich – 301840476</w:t>
+      <w:proofErr w:type="spellStart"/>
+      <w:r>
+        <w:t>Omry</w:t>
+      </w:r>
+      <w:proofErr w:type="spellEnd"/>
+      <w:r>
+        <w:t xml:space="preserve"> </w:t>
+      </w:r>
+      <w:proofErr w:type="spellStart"/>
+      <w:r>
+        <w:t>Darwish</w:t>
+      </w:r>
+      <w:proofErr w:type="spellEnd"/>
+      <w:r>
+        <w:t xml:space="preserve"> – </w:t>
+      </w:r>
+    </w:p>
+    <w:p>
+      <w:pPr>
+        <w:bidi w:val="0"/>
+      </w:pPr>
+      <w:r>
+        <w:t xml:space="preserve">Oded </w:t>
+      </w:r>
+      <w:proofErr w:type="spellStart"/>
+      <w:r>
+        <w:t>Goldreich</w:t>
+      </w:r>
+      <w:proofErr w:type="spellEnd"/>
+      <w:r>
+        <w:t xml:space="preserve"> – 301840476</w:t>
       </w:r>
     </w:p>
     <w:p>
@@ -88,7 +109,23 @@
         <w:bidi w:val="0"/>
       </w:pPr>
       <w:r>
-        <w:t>In order to solve the problem with (a) we have given more weight to the NP -&gt; Det Noun, which causes the sentences to be shorter and more natural. To deal with (b) we have given more weight to the rule Noun -&gt; Adj Noun. All of the changes can be seen in grammer1</w:t>
+        <w:t xml:space="preserve">In order to solve the problem with (a) we have given more weight to the NP -&gt; </w:t>
+      </w:r>
+      <w:proofErr w:type="spellStart"/>
+      <w:r>
+        <w:t>Det</w:t>
+      </w:r>
+      <w:proofErr w:type="spellEnd"/>
+      <w:r>
+        <w:t xml:space="preserve"> Noun, which causes the sentences to be shorter and more natural. To deal with (b) we have given more weight to the rule Noun -&gt; </w:t>
+      </w:r>
+      <w:proofErr w:type="spellStart"/>
+      <w:r>
+        <w:t>Adj</w:t>
+      </w:r>
+      <w:proofErr w:type="spellEnd"/>
+      <w:r>
+        <w:t xml:space="preserve"> Noun. All of the changes can be seen in grammer1</w:t>
       </w:r>
     </w:p>
     <w:p>
@@ -164,13 +201,432 @@
           <w:numId w:val="1"/>
         </w:numPr>
         <w:bidi w:val="0"/>
+      </w:pPr>
+      <w:r>
+        <w:t>Prefer "the" and "a" over "every"</w:t>
+      </w:r>
+    </w:p>
+    <w:p>
+      <w:pPr>
+        <w:bidi w:val="0"/>
+        <w:rPr>
+          <w:b/>
+          <w:bCs/>
+        </w:rPr>
+      </w:pPr>
+      <w:r>
+        <w:rPr>
+          <w:b/>
+          <w:bCs/>
+        </w:rPr>
+        <w:t>Part 2</w:t>
+      </w:r>
+    </w:p>
+    <w:p>
+      <w:pPr>
+        <w:bidi w:val="0"/>
+      </w:pPr>
+      <w:r>
+        <w:t>I will now briefly discuss the additions \ changes made for each sentence:</w:t>
+      </w:r>
+    </w:p>
+    <w:p>
+      <w:pPr>
+        <w:pStyle w:val="ListParagraph"/>
+        <w:numPr>
+          <w:ilvl w:val="0"/>
+          <w:numId w:val="2"/>
+        </w:numPr>
+        <w:bidi w:val="0"/>
+      </w:pPr>
+      <w:r>
+        <w:t>Added a new pre-terminal Name, added NP Name ( because a name has no determiner)</w:t>
+      </w:r>
+    </w:p>
+    <w:p>
+      <w:pPr>
+        <w:pStyle w:val="ListParagraph"/>
+        <w:numPr>
+          <w:ilvl w:val="0"/>
+          <w:numId w:val="2"/>
+        </w:numPr>
+        <w:bidi w:val="0"/>
+      </w:pPr>
+      <w:r>
+        <w:t>Added new state to allow choosing 2 NP's and then 2 Verbs connected with 'and'. This made me add rule S ( later changed to NS ) -&gt; DNP DVP ( Double NP, Double VP)</w:t>
+      </w:r>
+    </w:p>
+    <w:p>
+      <w:pPr>
+        <w:pStyle w:val="ListParagraph"/>
+        <w:numPr>
+          <w:ilvl w:val="0"/>
+          <w:numId w:val="2"/>
+        </w:numPr>
+        <w:bidi w:val="0"/>
+      </w:pPr>
+      <w:r>
+        <w:t>Added new kind of verbs which does not require NP</w:t>
+      </w:r>
+    </w:p>
+    <w:p>
+      <w:pPr>
+        <w:pStyle w:val="ListParagraph"/>
+        <w:numPr>
+          <w:ilvl w:val="0"/>
+          <w:numId w:val="2"/>
+        </w:numPr>
+        <w:bidi w:val="0"/>
+      </w:pPr>
+      <w:r>
+        <w:t>For d and e I needed  to split S so I turned what was up until then S into NS ( Normal Sentence) and allow S to derive NS, NP thought that NS and it perplexed NP that NS.</w:t>
+      </w:r>
+    </w:p>
+    <w:p>
+      <w:pPr>
+        <w:pStyle w:val="ListParagraph"/>
+        <w:numPr>
+          <w:ilvl w:val="0"/>
+          <w:numId w:val="2"/>
+        </w:numPr>
+        <w:bidi w:val="0"/>
+      </w:pPr>
+      <w:r>
+        <w:t>See (d)</w:t>
+      </w:r>
+    </w:p>
+    <w:p>
+      <w:pPr>
+        <w:pStyle w:val="ListParagraph"/>
+        <w:numPr>
+          <w:ilvl w:val="0"/>
+          <w:numId w:val="2"/>
+        </w:numPr>
+        <w:bidi w:val="0"/>
+      </w:pPr>
+      <w:r>
+        <w:t xml:space="preserve">Allow </w:t>
+      </w:r>
+      <w:proofErr w:type="spellStart"/>
+      <w:r>
+        <w:t>Adj</w:t>
+      </w:r>
+      <w:proofErr w:type="spellEnd"/>
+      <w:r>
+        <w:t xml:space="preserve"> to derive very </w:t>
+      </w:r>
+      <w:proofErr w:type="spellStart"/>
+      <w:r>
+        <w:t>Adj</w:t>
+      </w:r>
+      <w:proofErr w:type="spellEnd"/>
+    </w:p>
+    <w:p>
+      <w:pPr>
+        <w:pStyle w:val="ListParagraph"/>
+        <w:numPr>
+          <w:ilvl w:val="0"/>
+          <w:numId w:val="2"/>
+        </w:numPr>
+        <w:bidi w:val="0"/>
+      </w:pPr>
+      <w:r>
+        <w:t xml:space="preserve">Added new </w:t>
+      </w:r>
+      <w:r>
+        <w:t xml:space="preserve">PVP state (Propositional Verb Phrase) which allow for </w:t>
+      </w:r>
+      <w:proofErr w:type="spellStart"/>
+      <w:r>
+        <w:t>PropositionalVerb</w:t>
+      </w:r>
+      <w:proofErr w:type="spellEnd"/>
+      <w:r>
+        <w:t xml:space="preserve"> NP. </w:t>
+      </w:r>
+    </w:p>
+    <w:p>
+      <w:pPr>
+        <w:pStyle w:val="ListParagraph"/>
+        <w:numPr>
+          <w:ilvl w:val="0"/>
+          <w:numId w:val="2"/>
+        </w:numPr>
+        <w:bidi w:val="0"/>
+      </w:pPr>
+      <w:r>
+        <w:t xml:space="preserve">Added To NS new rule NS -&gt; NP AP (Adjective Phrase) </w:t>
+      </w:r>
+    </w:p>
+    <w:p>
+      <w:pPr>
+        <w:pStyle w:val="ListParagraph"/>
+        <w:numPr>
+          <w:ilvl w:val="0"/>
+          <w:numId w:val="2"/>
+        </w:numPr>
+        <w:bidi w:val="0"/>
+      </w:pPr>
+      <w:r>
+        <w:t>Added NS -&gt; NP PRG (Progressive Phase)</w:t>
+      </w:r>
+    </w:p>
+    <w:p>
+      <w:pPr>
+        <w:pStyle w:val="ListParagraph"/>
+        <w:numPr>
+          <w:ilvl w:val="0"/>
+          <w:numId w:val="2"/>
+        </w:numPr>
+        <w:bidi w:val="0"/>
+      </w:pPr>
+      <w:r>
+        <w:t xml:space="preserve">Added new TP </w:t>
+      </w:r>
+      <w:proofErr w:type="gramStart"/>
+      <w:r>
+        <w:t>( Thought</w:t>
+      </w:r>
+      <w:proofErr w:type="gramEnd"/>
+      <w:r>
+        <w:t xml:space="preserve"> Phrase) which comes with thought that. Only on that state allow for NP is NP sentence</w:t>
+      </w:r>
+      <w:r>
+        <w:t>…</w:t>
+      </w:r>
+    </w:p>
+    <w:p>
+      <w:pPr>
+        <w:bidi w:val="0"/>
+        <w:rPr>
+          <w:b/>
+          <w:bCs/>
+        </w:rPr>
+      </w:pPr>
+      <w:r>
+        <w:rPr>
+          <w:b/>
+          <w:bCs/>
+        </w:rPr>
+        <w:lastRenderedPageBreak/>
+        <w:t>Part 4</w:t>
+      </w:r>
+    </w:p>
+    <w:p>
+      <w:pPr>
+        <w:shd w:val="clear" w:color="auto" w:fill="FFFFFF"/>
+        <w:tabs>
+          <w:tab w:val="left" w:pos="916"/>
+          <w:tab w:val="left" w:pos="1832"/>
+          <w:tab w:val="left" w:pos="2748"/>
+          <w:tab w:val="left" w:pos="3664"/>
+          <w:tab w:val="left" w:pos="4580"/>
+          <w:tab w:val="left" w:pos="5496"/>
+          <w:tab w:val="left" w:pos="6412"/>
+          <w:tab w:val="left" w:pos="7328"/>
+          <w:tab w:val="left" w:pos="8244"/>
+          <w:tab w:val="left" w:pos="9160"/>
+          <w:tab w:val="left" w:pos="10076"/>
+          <w:tab w:val="left" w:pos="10992"/>
+          <w:tab w:val="left" w:pos="11908"/>
+          <w:tab w:val="left" w:pos="12824"/>
+          <w:tab w:val="left" w:pos="13740"/>
+          <w:tab w:val="left" w:pos="14656"/>
+        </w:tabs>
+        <w:bidi w:val="0"/>
+        <w:spacing w:after="0" w:line="240" w:lineRule="auto"/>
+        <w:rPr>
+          <w:rFonts w:eastAsia="Times New Roman" w:cstheme="minorHAnsi"/>
+          <w:color w:val="000000"/>
+        </w:rPr>
+      </w:pPr>
+      <w:r>
+        <w:rPr>
+          <w:rFonts w:eastAsia="Times New Roman" w:cstheme="minorHAnsi"/>
+          <w:color w:val="000000"/>
+        </w:rPr>
+        <w:t>This grammar handles the b,</w:t>
+      </w:r>
+      <w:r>
+        <w:rPr>
+          <w:rFonts w:eastAsia="Times New Roman" w:cstheme="minorHAnsi"/>
+          <w:color w:val="000000"/>
+        </w:rPr>
+        <w:t xml:space="preserve"> </w:t>
+      </w:r>
+      <w:r>
+        <w:rPr>
+          <w:rFonts w:eastAsia="Times New Roman" w:cstheme="minorHAnsi"/>
+          <w:color w:val="000000"/>
+        </w:rPr>
+        <w:t xml:space="preserve">g </w:t>
+      </w:r>
+      <w:r>
+        <w:rPr>
+          <w:rFonts w:eastAsia="Times New Roman" w:cstheme="minorHAnsi"/>
+          <w:color w:val="000000"/>
+        </w:rPr>
+        <w:t>phenomena</w:t>
+      </w:r>
+      <w:r>
+        <w:rPr>
+          <w:rFonts w:eastAsia="Times New Roman" w:cstheme="minorHAnsi"/>
+          <w:color w:val="000000"/>
+        </w:rPr>
+        <w:br/>
+        <w:t>For b phenomena it uses QS (question sentence) of different types according</w:t>
+      </w:r>
+      <w:r>
+        <w:rPr>
+          <w:rFonts w:eastAsia="Times New Roman" w:cstheme="minorHAnsi"/>
+          <w:color w:val="000000"/>
+        </w:rPr>
+        <w:br/>
+        <w:t xml:space="preserve">To the question word that the sentence begin with, Each type of QS allow </w:t>
+      </w:r>
+      <w:r>
+        <w:rPr>
+          <w:rFonts w:eastAsia="Times New Roman" w:cstheme="minorHAnsi"/>
+          <w:color w:val="000000"/>
+        </w:rPr>
+        <w:br/>
+        <w:t>Different states.</w:t>
+      </w:r>
+      <w:r>
+        <w:rPr>
+          <w:rFonts w:eastAsia="Times New Roman" w:cstheme="minorHAnsi"/>
+          <w:color w:val="000000"/>
+        </w:rPr>
+        <w:br/>
+        <w:t xml:space="preserve">For g phenomena it allows another two states TSA and OSA, TSA means, </w:t>
+      </w:r>
+      <w:proofErr w:type="spellStart"/>
+      <w:proofErr w:type="gramStart"/>
+      <w:r>
+        <w:rPr>
+          <w:rFonts w:eastAsia="Times New Roman" w:cstheme="minorHAnsi"/>
+          <w:color w:val="000000"/>
+        </w:rPr>
+        <w:t>Appos</w:t>
+      </w:r>
+      <w:proofErr w:type="spellEnd"/>
+      <w:r>
+        <w:rPr>
+          <w:rFonts w:eastAsia="Times New Roman" w:cstheme="minorHAnsi"/>
+          <w:color w:val="000000"/>
+        </w:rPr>
+        <w:t xml:space="preserve"> ,</w:t>
+      </w:r>
+      <w:proofErr w:type="gramEnd"/>
+      <w:r>
+        <w:rPr>
+          <w:rFonts w:eastAsia="Times New Roman" w:cstheme="minorHAnsi"/>
+          <w:color w:val="000000"/>
+        </w:rPr>
+        <w:t xml:space="preserve"> and OSA means , </w:t>
+      </w:r>
+      <w:proofErr w:type="spellStart"/>
+      <w:r>
+        <w:rPr>
+          <w:rFonts w:eastAsia="Times New Roman" w:cstheme="minorHAnsi"/>
+          <w:color w:val="000000"/>
+        </w:rPr>
+        <w:t>Appos</w:t>
+      </w:r>
+      <w:proofErr w:type="spellEnd"/>
+      <w:r>
+        <w:rPr>
+          <w:rFonts w:eastAsia="Times New Roman" w:cstheme="minorHAnsi"/>
+          <w:color w:val="000000"/>
+        </w:rPr>
+        <w:t xml:space="preserve"> (TSA is used in the middle of the sentence while </w:t>
+      </w:r>
+      <w:r>
+        <w:rPr>
+          <w:rFonts w:eastAsia="Times New Roman" w:cstheme="minorHAnsi"/>
+          <w:color w:val="000000"/>
+        </w:rPr>
+        <w:br/>
+        <w:t>OSA is used in the end), then it allows to go to TSA/OSA (</w:t>
+      </w:r>
+      <w:proofErr w:type="spellStart"/>
+      <w:r>
+        <w:rPr>
+          <w:rFonts w:eastAsia="Times New Roman" w:cstheme="minorHAnsi"/>
+          <w:color w:val="000000"/>
+        </w:rPr>
+        <w:t>accoording</w:t>
+      </w:r>
+      <w:proofErr w:type="spellEnd"/>
+      <w:r>
+        <w:rPr>
+          <w:rFonts w:eastAsia="Times New Roman" w:cstheme="minorHAnsi"/>
+          <w:color w:val="000000"/>
+        </w:rPr>
+        <w:t xml:space="preserve"> to the location in </w:t>
+      </w:r>
+      <w:proofErr w:type="spellStart"/>
+      <w:r>
+        <w:rPr>
+          <w:rFonts w:eastAsia="Times New Roman" w:cstheme="minorHAnsi"/>
+          <w:color w:val="000000"/>
+        </w:rPr>
+        <w:t>he</w:t>
+      </w:r>
+      <w:proofErr w:type="spellEnd"/>
+      <w:r>
+        <w:rPr>
+          <w:rFonts w:eastAsia="Times New Roman" w:cstheme="minorHAnsi"/>
+          <w:color w:val="000000"/>
+        </w:rPr>
+        <w:t xml:space="preserve"> sentence)</w:t>
+      </w:r>
+      <w:r>
+        <w:rPr>
+          <w:rFonts w:eastAsia="Times New Roman" w:cstheme="minorHAnsi"/>
+          <w:color w:val="000000"/>
+        </w:rPr>
+        <w:br/>
+        <w:t xml:space="preserve">after a noun is seen so it (the </w:t>
+      </w:r>
+      <w:proofErr w:type="spellStart"/>
+      <w:r>
+        <w:rPr>
+          <w:rFonts w:eastAsia="Times New Roman" w:cstheme="minorHAnsi"/>
+          <w:color w:val="000000"/>
+        </w:rPr>
+        <w:t>Appos</w:t>
+      </w:r>
+      <w:proofErr w:type="spellEnd"/>
+      <w:r>
+        <w:rPr>
+          <w:rFonts w:eastAsia="Times New Roman" w:cstheme="minorHAnsi"/>
+          <w:color w:val="000000"/>
+        </w:rPr>
+        <w:t xml:space="preserve">) can describe it.  </w:t>
+      </w:r>
+    </w:p>
+    <w:p>
+      <w:pPr>
+        <w:bidi w:val="0"/>
+        <w:rPr>
+          <w:b/>
+          <w:bCs/>
+        </w:rPr>
+      </w:pPr>
+    </w:p>
+    <w:p>
+      <w:pPr>
+        <w:bidi w:val="0"/>
+      </w:pPr>
+    </w:p>
+    <w:p>
+      <w:pPr>
+        <w:bidi w:val="0"/>
         <w:rPr>
           <w:rFonts w:hint="cs"/>
         </w:rPr>
       </w:pPr>
-      <w:r>
-        <w:t>Prefer "the" and "a" over "every"</w:t>
-      </w:r>
     </w:p>
     <w:sectPr>
       <w:pgSz w:w="11906" w:h="16838"/>
@@ -275,8 +731,97 @@
       </w:pPr>
     </w:lvl>
   </w:abstractNum>
+  <w:abstractNum w:abstractNumId="1">
+    <w:nsid w:val="6F1962AF"/>
+    <w:multiLevelType w:val="hybridMultilevel"/>
+    <w:tmpl w:val="1CC4E8C4"/>
+    <w:lvl w:ilvl="0" w:tplc="04090017">
+      <w:start w:val="1"/>
+      <w:numFmt w:val="lowerLetter"/>
+      <w:lvlText w:val="%1)"/>
+      <w:lvlJc w:val="left"/>
+      <w:pPr>
+        <w:ind w:left="720" w:hanging="360"/>
+      </w:pPr>
+    </w:lvl>
+    <w:lvl w:ilvl="1" w:tplc="04090019" w:tentative="1">
+      <w:start w:val="1"/>
+      <w:numFmt w:val="lowerLetter"/>
+      <w:lvlText w:val="%2."/>
+      <w:lvlJc w:val="left"/>
+      <w:pPr>
+        <w:ind w:left="1440" w:hanging="360"/>
+      </w:pPr>
+    </w:lvl>
+    <w:lvl w:ilvl="2" w:tplc="0409001B" w:tentative="1">
+      <w:start w:val="1"/>
+      <w:numFmt w:val="lowerRoman"/>
+      <w:lvlText w:val="%3."/>
+      <w:lvlJc w:val="right"/>
+      <w:pPr>
+        <w:ind w:left="2160" w:hanging="180"/>
+      </w:pPr>
+    </w:lvl>
+    <w:lvl w:ilvl="3" w:tplc="0409000F" w:tentative="1">
+      <w:start w:val="1"/>
+      <w:numFmt w:val="decimal"/>
+      <w:lvlText w:val="%4."/>
+      <w:lvlJc w:val="left"/>
+      <w:pPr>
+        <w:ind w:left="2880" w:hanging="360"/>
+      </w:pPr>
+    </w:lvl>
+    <w:lvl w:ilvl="4" w:tplc="04090019" w:tentative="1">
+      <w:start w:val="1"/>
+      <w:numFmt w:val="lowerLetter"/>
+      <w:lvlText w:val="%5."/>
+      <w:lvlJc w:val="left"/>
+      <w:pPr>
+        <w:ind w:left="3600" w:hanging="360"/>
+      </w:pPr>
+    </w:lvl>
+    <w:lvl w:ilvl="5" w:tplc="0409001B" w:tentative="1">
+      <w:start w:val="1"/>
+      <w:numFmt w:val="lowerRoman"/>
+      <w:lvlText w:val="%6."/>
+      <w:lvlJc w:val="right"/>
+      <w:pPr>
+        <w:ind w:left="4320" w:hanging="180"/>
+      </w:pPr>
+    </w:lvl>
+    <w:lvl w:ilvl="6" w:tplc="0409000F" w:tentative="1">
+      <w:start w:val="1"/>
+      <w:numFmt w:val="decimal"/>
+      <w:lvlText w:val="%7."/>
+      <w:lvlJc w:val="left"/>
+      <w:pPr>
+        <w:ind w:left="5040" w:hanging="360"/>
+      </w:pPr>
+    </w:lvl>
+    <w:lvl w:ilvl="7" w:tplc="04090019" w:tentative="1">
+      <w:start w:val="1"/>
+      <w:numFmt w:val="lowerLetter"/>
+      <w:lvlText w:val="%8."/>
+      <w:lvlJc w:val="left"/>
+      <w:pPr>
+        <w:ind w:left="5760" w:hanging="360"/>
+      </w:pPr>
+    </w:lvl>
+    <w:lvl w:ilvl="8" w:tplc="0409001B" w:tentative="1">
+      <w:start w:val="1"/>
+      <w:numFmt w:val="lowerRoman"/>
+      <w:lvlText w:val="%9."/>
+      <w:lvlJc w:val="right"/>
+      <w:pPr>
+        <w:ind w:left="6480" w:hanging="180"/>
+      </w:pPr>
+    </w:lvl>
+  </w:abstractNum>
   <w:num w:numId="1">
     <w:abstractNumId w:val="0"/>
+  </w:num>
+  <w:num w:numId="2">
+    <w:abstractNumId w:val="1"/>
   </w:num>
 </w:numbering>
 </file>
@@ -483,6 +1028,55 @@
       <w:ind w:left="720"/>
       <w:contextualSpacing/>
     </w:pPr>
+  </w:style>
+  <w:style w:type="paragraph" w:styleId="HTMLPreformatted">
+    <w:name w:val="HTML Preformatted"/>
+    <w:basedOn w:val="Normal"/>
+    <w:link w:val="HTMLPreformattedChar"/>
+    <w:uiPriority w:val="99"/>
+    <w:semiHidden/>
+    <w:unhideWhenUsed/>
+    <w:rsid w:val="00E80E2B"/>
+    <w:pPr>
+      <w:tabs>
+        <w:tab w:val="left" w:pos="916"/>
+        <w:tab w:val="left" w:pos="1832"/>
+        <w:tab w:val="left" w:pos="2748"/>
+        <w:tab w:val="left" w:pos="3664"/>
+        <w:tab w:val="left" w:pos="4580"/>
+        <w:tab w:val="left" w:pos="5496"/>
+        <w:tab w:val="left" w:pos="6412"/>
+        <w:tab w:val="left" w:pos="7328"/>
+        <w:tab w:val="left" w:pos="8244"/>
+        <w:tab w:val="left" w:pos="9160"/>
+        <w:tab w:val="left" w:pos="10076"/>
+        <w:tab w:val="left" w:pos="10992"/>
+        <w:tab w:val="left" w:pos="11908"/>
+        <w:tab w:val="left" w:pos="12824"/>
+        <w:tab w:val="left" w:pos="13740"/>
+        <w:tab w:val="left" w:pos="14656"/>
+      </w:tabs>
+      <w:bidi w:val="0"/>
+      <w:spacing w:after="0" w:line="240" w:lineRule="auto"/>
+    </w:pPr>
+    <w:rPr>
+      <w:rFonts w:ascii="Courier New" w:eastAsia="Times New Roman" w:hAnsi="Courier New" w:cs="Courier New"/>
+      <w:sz w:val="20"/>
+      <w:szCs w:val="20"/>
+    </w:rPr>
+  </w:style>
+  <w:style w:type="character" w:customStyle="1" w:styleId="HTMLPreformattedChar">
+    <w:name w:val="HTML Preformatted Char"/>
+    <w:basedOn w:val="DefaultParagraphFont"/>
+    <w:link w:val="HTMLPreformatted"/>
+    <w:uiPriority w:val="99"/>
+    <w:semiHidden/>
+    <w:rsid w:val="00E80E2B"/>
+    <w:rPr>
+      <w:rFonts w:ascii="Courier New" w:eastAsia="Times New Roman" w:hAnsi="Courier New" w:cs="Courier New"/>
+      <w:sz w:val="20"/>
+      <w:szCs w:val="20"/>
+    </w:rPr>
   </w:style>
 </w:styles>
 </file>

</xml_diff>

<commit_message>
added grammar5 added documentation
</commit_message>
<xml_diff>
--- a/NLP/ass2/Answers.docx
+++ b/NLP/ass2/Answers.docx
@@ -24,37 +24,16 @@
       <w:pPr>
         <w:bidi w:val="0"/>
       </w:pPr>
-      <w:proofErr w:type="spellStart"/>
-      <w:r>
-        <w:t>Omry</w:t>
-      </w:r>
-      <w:proofErr w:type="spellEnd"/>
-      <w:r>
-        <w:t xml:space="preserve"> </w:t>
-      </w:r>
-      <w:proofErr w:type="spellStart"/>
-      <w:r>
-        <w:t>Darwish</w:t>
-      </w:r>
-      <w:proofErr w:type="spellEnd"/>
-      <w:r>
-        <w:t xml:space="preserve"> – </w:t>
-      </w:r>
-    </w:p>
-    <w:p>
-      <w:pPr>
-        <w:bidi w:val="0"/>
-      </w:pPr>
-      <w:r>
-        <w:t xml:space="preserve">Oded </w:t>
-      </w:r>
-      <w:proofErr w:type="spellStart"/>
-      <w:r>
-        <w:t>Goldreich</w:t>
-      </w:r>
-      <w:proofErr w:type="spellEnd"/>
-      <w:r>
-        <w:t xml:space="preserve"> – 301840476</w:t>
+      <w:r>
+        <w:t xml:space="preserve">Omry Darwish – </w:t>
+      </w:r>
+    </w:p>
+    <w:p>
+      <w:pPr>
+        <w:bidi w:val="0"/>
+      </w:pPr>
+      <w:r>
+        <w:t>Oded Goldreich – 301840476</w:t>
       </w:r>
     </w:p>
     <w:p>
@@ -109,23 +88,7 @@
         <w:bidi w:val="0"/>
       </w:pPr>
       <w:r>
-        <w:t xml:space="preserve">In order to solve the problem with (a) we have given more weight to the NP -&gt; </w:t>
-      </w:r>
-      <w:proofErr w:type="spellStart"/>
-      <w:r>
-        <w:t>Det</w:t>
-      </w:r>
-      <w:proofErr w:type="spellEnd"/>
-      <w:r>
-        <w:t xml:space="preserve"> Noun, which causes the sentences to be shorter and more natural. To deal with (b) we have given more weight to the rule Noun -&gt; </w:t>
-      </w:r>
-      <w:proofErr w:type="spellStart"/>
-      <w:r>
-        <w:t>Adj</w:t>
-      </w:r>
-      <w:proofErr w:type="spellEnd"/>
-      <w:r>
-        <w:t xml:space="preserve"> Noun. All of the changes can be seen in grammer1</w:t>
+        <w:t>In order to solve the problem with (a) we have given more weight to the NP -&gt; Det Noun, which causes the sentences to be shorter and more natural. To deal with (b) we have given more weight to the rule Noun -&gt; Adj Noun. All of the changes can be seen in grammer1</w:t>
       </w:r>
     </w:p>
     <w:p>
@@ -305,21 +268,8 @@
         <w:bidi w:val="0"/>
       </w:pPr>
       <w:r>
-        <w:t xml:space="preserve">Allow </w:t>
-      </w:r>
-      <w:proofErr w:type="spellStart"/>
-      <w:r>
-        <w:t>Adj</w:t>
-      </w:r>
-      <w:proofErr w:type="spellEnd"/>
-      <w:r>
-        <w:t xml:space="preserve"> to derive very </w:t>
-      </w:r>
-      <w:proofErr w:type="spellStart"/>
-      <w:r>
-        <w:t>Adj</w:t>
-      </w:r>
-      <w:proofErr w:type="spellEnd"/>
+        <w:t>Allow Adj to derive very Adj</w:t>
+      </w:r>
     </w:p>
     <w:p>
       <w:pPr>
@@ -334,15 +284,7 @@
         <w:t xml:space="preserve">Added new </w:t>
       </w:r>
       <w:r>
-        <w:t xml:space="preserve">PVP state (Propositional Verb Phrase) which allow for </w:t>
-      </w:r>
-      <w:proofErr w:type="spellStart"/>
-      <w:r>
-        <w:t>PropositionalVerb</w:t>
-      </w:r>
-      <w:proofErr w:type="spellEnd"/>
-      <w:r>
-        <w:t xml:space="preserve"> NP. </w:t>
+        <w:t xml:space="preserve">PVP state (Propositional Verb Phrase) which allow for PropositionalVerb NP. </w:t>
       </w:r>
     </w:p>
     <w:p>
@@ -381,15 +323,7 @@
         <w:bidi w:val="0"/>
       </w:pPr>
       <w:r>
-        <w:t xml:space="preserve">Added new TP </w:t>
-      </w:r>
-      <w:proofErr w:type="gramStart"/>
-      <w:r>
-        <w:t>( Thought</w:t>
-      </w:r>
-      <w:proofErr w:type="gramEnd"/>
-      <w:r>
-        <w:t xml:space="preserve"> Phrase) which comes with thought that. Only on that state allow for NP is NP sentence</w:t>
+        <w:t>Added new TP ( Thought Phrase) which comes with thought that. Only on that state allow for NP is NP sentence</w:t>
       </w:r>
       <w:r>
         <w:t>…</w:t>
@@ -498,48 +432,7 @@
           <w:color w:val="000000"/>
         </w:rPr>
         <w:br/>
-        <w:t xml:space="preserve">For g phenomena it allows another two states TSA and OSA, TSA means, </w:t>
-      </w:r>
-      <w:proofErr w:type="spellStart"/>
-      <w:proofErr w:type="gramStart"/>
-      <w:r>
-        <w:rPr>
-          <w:rFonts w:eastAsia="Times New Roman" w:cstheme="minorHAnsi"/>
-          <w:color w:val="000000"/>
-        </w:rPr>
-        <w:t>Appos</w:t>
-      </w:r>
-      <w:proofErr w:type="spellEnd"/>
-      <w:r>
-        <w:rPr>
-          <w:rFonts w:eastAsia="Times New Roman" w:cstheme="minorHAnsi"/>
-          <w:color w:val="000000"/>
-        </w:rPr>
-        <w:t xml:space="preserve"> ,</w:t>
-      </w:r>
-      <w:proofErr w:type="gramEnd"/>
-      <w:r>
-        <w:rPr>
-          <w:rFonts w:eastAsia="Times New Roman" w:cstheme="minorHAnsi"/>
-          <w:color w:val="000000"/>
-        </w:rPr>
-        <w:t xml:space="preserve"> and OSA means , </w:t>
-      </w:r>
-      <w:proofErr w:type="spellStart"/>
-      <w:r>
-        <w:rPr>
-          <w:rFonts w:eastAsia="Times New Roman" w:cstheme="minorHAnsi"/>
-          <w:color w:val="000000"/>
-        </w:rPr>
-        <w:t>Appos</w:t>
-      </w:r>
-      <w:proofErr w:type="spellEnd"/>
-      <w:r>
-        <w:rPr>
-          <w:rFonts w:eastAsia="Times New Roman" w:cstheme="minorHAnsi"/>
-          <w:color w:val="000000"/>
-        </w:rPr>
-        <w:t xml:space="preserve"> (TSA is used in the middle of the sentence while </w:t>
+        <w:t xml:space="preserve">For g phenomena it allows another two states TSA and OSA, TSA means, Appos , and OSA means , Appos (TSA is used in the middle of the sentence while </w:t>
       </w:r>
       <w:r>
         <w:rPr>
@@ -547,39 +440,7 @@
           <w:color w:val="000000"/>
         </w:rPr>
         <w:br/>
-        <w:t>OSA is used in the end), then it allows to go to TSA/OSA (</w:t>
-      </w:r>
-      <w:proofErr w:type="spellStart"/>
-      <w:r>
-        <w:rPr>
-          <w:rFonts w:eastAsia="Times New Roman" w:cstheme="minorHAnsi"/>
-          <w:color w:val="000000"/>
-        </w:rPr>
-        <w:t>accoording</w:t>
-      </w:r>
-      <w:proofErr w:type="spellEnd"/>
-      <w:r>
-        <w:rPr>
-          <w:rFonts w:eastAsia="Times New Roman" w:cstheme="minorHAnsi"/>
-          <w:color w:val="000000"/>
-        </w:rPr>
-        <w:t xml:space="preserve"> to the location in </w:t>
-      </w:r>
-      <w:proofErr w:type="spellStart"/>
-      <w:r>
-        <w:rPr>
-          <w:rFonts w:eastAsia="Times New Roman" w:cstheme="minorHAnsi"/>
-          <w:color w:val="000000"/>
-        </w:rPr>
-        <w:t>he</w:t>
-      </w:r>
-      <w:proofErr w:type="spellEnd"/>
-      <w:r>
-        <w:rPr>
-          <w:rFonts w:eastAsia="Times New Roman" w:cstheme="minorHAnsi"/>
-          <w:color w:val="000000"/>
-        </w:rPr>
-        <w:t xml:space="preserve"> sentence)</w:t>
+        <w:t>OSA is used in the end), then it allows to go to TSA/OSA (accoording to the location in he sentence)</w:t>
       </w:r>
       <w:r>
         <w:rPr>
@@ -587,23 +448,146 @@
           <w:color w:val="000000"/>
         </w:rPr>
         <w:br/>
-        <w:t xml:space="preserve">after a noun is seen so it (the </w:t>
-      </w:r>
-      <w:proofErr w:type="spellStart"/>
-      <w:r>
-        <w:rPr>
-          <w:rFonts w:eastAsia="Times New Roman" w:cstheme="minorHAnsi"/>
-          <w:color w:val="000000"/>
-        </w:rPr>
-        <w:t>Appos</w:t>
-      </w:r>
-      <w:proofErr w:type="spellEnd"/>
-      <w:r>
-        <w:rPr>
-          <w:rFonts w:eastAsia="Times New Roman" w:cstheme="minorHAnsi"/>
-          <w:color w:val="000000"/>
-        </w:rPr>
-        <w:t xml:space="preserve">) can describe it.  </w:t>
+        <w:t xml:space="preserve">after a noun is seen so it (the Appos) can describe it.  </w:t>
+      </w:r>
+    </w:p>
+    <w:p>
+      <w:pPr>
+        <w:shd w:val="clear" w:color="auto" w:fill="FFFFFF"/>
+        <w:tabs>
+          <w:tab w:val="left" w:pos="916"/>
+          <w:tab w:val="left" w:pos="1832"/>
+          <w:tab w:val="left" w:pos="2748"/>
+          <w:tab w:val="left" w:pos="3664"/>
+          <w:tab w:val="left" w:pos="4580"/>
+          <w:tab w:val="left" w:pos="5496"/>
+          <w:tab w:val="left" w:pos="6412"/>
+          <w:tab w:val="left" w:pos="7328"/>
+          <w:tab w:val="left" w:pos="8244"/>
+          <w:tab w:val="left" w:pos="9160"/>
+          <w:tab w:val="left" w:pos="10076"/>
+          <w:tab w:val="left" w:pos="10992"/>
+          <w:tab w:val="left" w:pos="11908"/>
+          <w:tab w:val="left" w:pos="12824"/>
+          <w:tab w:val="left" w:pos="13740"/>
+          <w:tab w:val="left" w:pos="14656"/>
+        </w:tabs>
+        <w:bidi w:val="0"/>
+        <w:spacing w:after="0" w:line="240" w:lineRule="auto"/>
+        <w:rPr>
+          <w:rFonts w:eastAsia="Times New Roman" w:cstheme="minorHAnsi"/>
+          <w:color w:val="000000"/>
+        </w:rPr>
+      </w:pPr>
+    </w:p>
+    <w:p>
+      <w:pPr>
+        <w:shd w:val="clear" w:color="auto" w:fill="FFFFFF"/>
+        <w:tabs>
+          <w:tab w:val="left" w:pos="916"/>
+          <w:tab w:val="left" w:pos="1832"/>
+          <w:tab w:val="left" w:pos="2748"/>
+          <w:tab w:val="left" w:pos="3664"/>
+          <w:tab w:val="left" w:pos="4580"/>
+          <w:tab w:val="left" w:pos="5496"/>
+          <w:tab w:val="left" w:pos="6412"/>
+          <w:tab w:val="left" w:pos="7328"/>
+          <w:tab w:val="left" w:pos="8244"/>
+          <w:tab w:val="left" w:pos="9160"/>
+          <w:tab w:val="left" w:pos="10076"/>
+          <w:tab w:val="left" w:pos="10992"/>
+          <w:tab w:val="left" w:pos="11908"/>
+          <w:tab w:val="left" w:pos="12824"/>
+          <w:tab w:val="left" w:pos="13740"/>
+          <w:tab w:val="left" w:pos="14656"/>
+        </w:tabs>
+        <w:bidi w:val="0"/>
+        <w:spacing w:after="0" w:line="240" w:lineRule="auto"/>
+        <w:rPr>
+          <w:rFonts w:eastAsia="Times New Roman" w:cstheme="minorHAnsi"/>
+          <w:b/>
+          <w:bCs/>
+          <w:color w:val="000000"/>
+        </w:rPr>
+      </w:pPr>
+      <w:r>
+        <w:rPr>
+          <w:rFonts w:eastAsia="Times New Roman" w:cstheme="minorHAnsi"/>
+          <w:b/>
+          <w:bCs/>
+          <w:color w:val="000000"/>
+        </w:rPr>
+        <w:t>Part 5</w:t>
+      </w:r>
+    </w:p>
+    <w:p>
+      <w:pPr>
+        <w:shd w:val="clear" w:color="auto" w:fill="FFFFFF"/>
+        <w:tabs>
+          <w:tab w:val="left" w:pos="916"/>
+          <w:tab w:val="left" w:pos="1832"/>
+          <w:tab w:val="left" w:pos="2748"/>
+          <w:tab w:val="left" w:pos="3664"/>
+          <w:tab w:val="left" w:pos="4580"/>
+          <w:tab w:val="left" w:pos="5496"/>
+          <w:tab w:val="left" w:pos="6412"/>
+          <w:tab w:val="left" w:pos="7328"/>
+          <w:tab w:val="left" w:pos="8244"/>
+          <w:tab w:val="left" w:pos="9160"/>
+          <w:tab w:val="left" w:pos="10076"/>
+          <w:tab w:val="left" w:pos="10992"/>
+          <w:tab w:val="left" w:pos="11908"/>
+          <w:tab w:val="left" w:pos="12824"/>
+          <w:tab w:val="left" w:pos="13740"/>
+          <w:tab w:val="left" w:pos="14656"/>
+        </w:tabs>
+        <w:bidi w:val="0"/>
+        <w:spacing w:after="0" w:line="240" w:lineRule="auto"/>
+        <w:rPr>
+          <w:rFonts w:eastAsia="Times New Roman" w:cstheme="minorHAnsi"/>
+          <w:color w:val="000000"/>
+        </w:rPr>
+      </w:pPr>
+    </w:p>
+    <w:p>
+      <w:pPr>
+        <w:pStyle w:val="ListParagraph"/>
+        <w:numPr>
+          <w:ilvl w:val="0"/>
+          <w:numId w:val="3"/>
+        </w:numPr>
+        <w:shd w:val="clear" w:color="auto" w:fill="FFFFFF"/>
+        <w:tabs>
+          <w:tab w:val="left" w:pos="916"/>
+          <w:tab w:val="left" w:pos="1832"/>
+          <w:tab w:val="left" w:pos="2748"/>
+          <w:tab w:val="left" w:pos="3664"/>
+          <w:tab w:val="left" w:pos="4580"/>
+          <w:tab w:val="left" w:pos="5496"/>
+          <w:tab w:val="left" w:pos="6412"/>
+          <w:tab w:val="left" w:pos="7328"/>
+          <w:tab w:val="left" w:pos="8244"/>
+          <w:tab w:val="left" w:pos="9160"/>
+          <w:tab w:val="left" w:pos="10076"/>
+          <w:tab w:val="left" w:pos="10992"/>
+          <w:tab w:val="left" w:pos="11908"/>
+          <w:tab w:val="left" w:pos="12824"/>
+          <w:tab w:val="left" w:pos="13740"/>
+          <w:tab w:val="left" w:pos="14656"/>
+        </w:tabs>
+        <w:bidi w:val="0"/>
+        <w:spacing w:after="0" w:line="240" w:lineRule="auto"/>
+        <w:rPr>
+          <w:rFonts w:eastAsia="Times New Roman" w:cstheme="minorHAnsi"/>
+          <w:color w:val="000000"/>
+        </w:rPr>
+      </w:pPr>
+      <w:r>
+        <w:rPr>
+          <w:rFonts w:eastAsia="Times New Roman" w:cstheme="minorHAnsi"/>
+          <w:color w:val="000000"/>
+        </w:rPr>
+        <w:t>Added support for phenomena (a) added a, an seperation</w:t>
       </w:r>
     </w:p>
     <w:p>
@@ -732,6 +716,119 @@
     </w:lvl>
   </w:abstractNum>
   <w:abstractNum w:abstractNumId="1">
+    <w:nsid w:val="2E3C6FC3"/>
+    <w:multiLevelType w:val="hybridMultilevel"/>
+    <w:tmpl w:val="98080556"/>
+    <w:lvl w:ilvl="0" w:tplc="2FD08FAE">
+      <w:start w:val="1"/>
+      <w:numFmt w:val="bullet"/>
+      <w:lvlText w:val=""/>
+      <w:lvlJc w:val="left"/>
+      <w:pPr>
+        <w:ind w:left="720" w:hanging="360"/>
+      </w:pPr>
+      <w:rPr>
+        <w:rFonts w:ascii="Symbol" w:eastAsia="Times New Roman" w:hAnsi="Symbol" w:cstheme="minorHAnsi" w:hint="default"/>
+      </w:rPr>
+    </w:lvl>
+    <w:lvl w:ilvl="1" w:tplc="04090003" w:tentative="1">
+      <w:start w:val="1"/>
+      <w:numFmt w:val="bullet"/>
+      <w:lvlText w:val="o"/>
+      <w:lvlJc w:val="left"/>
+      <w:pPr>
+        <w:ind w:left="1440" w:hanging="360"/>
+      </w:pPr>
+      <w:rPr>
+        <w:rFonts w:ascii="Courier New" w:hAnsi="Courier New" w:cs="Courier New" w:hint="default"/>
+      </w:rPr>
+    </w:lvl>
+    <w:lvl w:ilvl="2" w:tplc="04090005" w:tentative="1">
+      <w:start w:val="1"/>
+      <w:numFmt w:val="bullet"/>
+      <w:lvlText w:val=""/>
+      <w:lvlJc w:val="left"/>
+      <w:pPr>
+        <w:ind w:left="2160" w:hanging="360"/>
+      </w:pPr>
+      <w:rPr>
+        <w:rFonts w:ascii="Wingdings" w:hAnsi="Wingdings" w:hint="default"/>
+      </w:rPr>
+    </w:lvl>
+    <w:lvl w:ilvl="3" w:tplc="04090001" w:tentative="1">
+      <w:start w:val="1"/>
+      <w:numFmt w:val="bullet"/>
+      <w:lvlText w:val=""/>
+      <w:lvlJc w:val="left"/>
+      <w:pPr>
+        <w:ind w:left="2880" w:hanging="360"/>
+      </w:pPr>
+      <w:rPr>
+        <w:rFonts w:ascii="Symbol" w:hAnsi="Symbol" w:hint="default"/>
+      </w:rPr>
+    </w:lvl>
+    <w:lvl w:ilvl="4" w:tplc="04090003" w:tentative="1">
+      <w:start w:val="1"/>
+      <w:numFmt w:val="bullet"/>
+      <w:lvlText w:val="o"/>
+      <w:lvlJc w:val="left"/>
+      <w:pPr>
+        <w:ind w:left="3600" w:hanging="360"/>
+      </w:pPr>
+      <w:rPr>
+        <w:rFonts w:ascii="Courier New" w:hAnsi="Courier New" w:cs="Courier New" w:hint="default"/>
+      </w:rPr>
+    </w:lvl>
+    <w:lvl w:ilvl="5" w:tplc="04090005" w:tentative="1">
+      <w:start w:val="1"/>
+      <w:numFmt w:val="bullet"/>
+      <w:lvlText w:val=""/>
+      <w:lvlJc w:val="left"/>
+      <w:pPr>
+        <w:ind w:left="4320" w:hanging="360"/>
+      </w:pPr>
+      <w:rPr>
+        <w:rFonts w:ascii="Wingdings" w:hAnsi="Wingdings" w:hint="default"/>
+      </w:rPr>
+    </w:lvl>
+    <w:lvl w:ilvl="6" w:tplc="04090001" w:tentative="1">
+      <w:start w:val="1"/>
+      <w:numFmt w:val="bullet"/>
+      <w:lvlText w:val=""/>
+      <w:lvlJc w:val="left"/>
+      <w:pPr>
+        <w:ind w:left="5040" w:hanging="360"/>
+      </w:pPr>
+      <w:rPr>
+        <w:rFonts w:ascii="Symbol" w:hAnsi="Symbol" w:hint="default"/>
+      </w:rPr>
+    </w:lvl>
+    <w:lvl w:ilvl="7" w:tplc="04090003" w:tentative="1">
+      <w:start w:val="1"/>
+      <w:numFmt w:val="bullet"/>
+      <w:lvlText w:val="o"/>
+      <w:lvlJc w:val="left"/>
+      <w:pPr>
+        <w:ind w:left="5760" w:hanging="360"/>
+      </w:pPr>
+      <w:rPr>
+        <w:rFonts w:ascii="Courier New" w:hAnsi="Courier New" w:cs="Courier New" w:hint="default"/>
+      </w:rPr>
+    </w:lvl>
+    <w:lvl w:ilvl="8" w:tplc="04090005" w:tentative="1">
+      <w:start w:val="1"/>
+      <w:numFmt w:val="bullet"/>
+      <w:lvlText w:val=""/>
+      <w:lvlJc w:val="left"/>
+      <w:pPr>
+        <w:ind w:left="6480" w:hanging="360"/>
+      </w:pPr>
+      <w:rPr>
+        <w:rFonts w:ascii="Wingdings" w:hAnsi="Wingdings" w:hint="default"/>
+      </w:rPr>
+    </w:lvl>
+  </w:abstractNum>
+  <w:abstractNum w:abstractNumId="2">
     <w:nsid w:val="6F1962AF"/>
     <w:multiLevelType w:val="hybridMultilevel"/>
     <w:tmpl w:val="1CC4E8C4"/>
@@ -821,6 +918,9 @@
     <w:abstractNumId w:val="0"/>
   </w:num>
   <w:num w:numId="2">
+    <w:abstractNumId w:val="2"/>
+  </w:num>
+  <w:num w:numId="3">
     <w:abstractNumId w:val="1"/>
   </w:num>
 </w:numbering>

</xml_diff>